<commit_message>
changed question 56, asking about topic not in course
</commit_message>
<xml_diff>
--- a/exams/sample1/120_MCQ_final_sample_1.docx
+++ b/exams/sample1/120_MCQ_final_sample_1.docx
@@ -414,19 +414,11 @@
                 <w:rFonts w:ascii="Consolas" w:hAnsi="Consolas"/>
               </w:rPr>
             </w:pPr>
-            <w:proofErr w:type="gramStart"/>
-            <w:r>
-              <w:rPr>
-                <w:rFonts w:ascii="Consolas" w:hAnsi="Consolas"/>
-              </w:rPr>
-              <w:t>print(</w:t>
-            </w:r>
-            <w:proofErr w:type="gramEnd"/>
-            <w:r>
-              <w:rPr>
-                <w:rFonts w:ascii="Consolas" w:hAnsi="Consolas"/>
-              </w:rPr>
-              <w:t>'3' + '4' * 2)</w:t>
+            <w:r>
+              <w:rPr>
+                <w:rFonts w:ascii="Consolas" w:hAnsi="Consolas"/>
+              </w:rPr>
+              <w:t>print('3' + '4' * 2)</w:t>
             </w:r>
           </w:p>
           <w:p/>
@@ -1364,19 +1356,11 @@
                 <w:rFonts w:ascii="Consolas" w:hAnsi="Consolas"/>
               </w:rPr>
             </w:pPr>
-            <w:proofErr w:type="gramStart"/>
-            <w:r>
-              <w:rPr>
-                <w:rFonts w:ascii="Consolas" w:hAnsi="Consolas"/>
-              </w:rPr>
-              <w:t>print(</w:t>
-            </w:r>
-            <w:proofErr w:type="gramEnd"/>
-            <w:r>
-              <w:rPr>
-                <w:rFonts w:ascii="Consolas" w:hAnsi="Consolas"/>
-              </w:rPr>
-              <w:t xml:space="preserve">2 </w:t>
+            <w:r>
+              <w:rPr>
+                <w:rFonts w:ascii="Consolas" w:hAnsi="Consolas"/>
+              </w:rPr>
+              <w:t xml:space="preserve">print(2 </w:t>
             </w:r>
             <w:r>
               <w:rPr>
@@ -16318,25 +16302,6 @@
       <w:tr>
         <w:tc>
           <w:tcPr>
-            <w:tcW w:w="9470" w:type="dxa"/>
-            <w:gridSpan w:val="2"/>
-          </w:tcPr>
-          <w:p>
-            <w:r>
-              <w:t>Algorithm performance measurement</w:t>
-            </w:r>
-            <w:r>
-              <w:t>: graphs, sorting, running time</w:t>
-            </w:r>
-            <w:r>
-              <w:t xml:space="preserve"> </w:t>
-            </w:r>
-          </w:p>
-        </w:tc>
-      </w:tr>
-      <w:tr>
-        <w:tc>
-          <w:tcPr>
             <w:tcW w:w="510" w:type="dxa"/>
           </w:tcPr>
           <w:p>
@@ -17547,6 +17512,7 @@
     </w:tbl>
     <w:p/>
     <w:p/>
+    <w:p/>
     <w:tbl>
       <w:tblPr>
         <w:tblStyle w:val="TableGrid"/>
@@ -18516,13 +18482,10 @@
           </w:tcPr>
           <w:p>
             <w:r>
-              <w:t>Who was the original creat</w:t>
-            </w:r>
-            <w:r>
-              <w:t>or</w:t>
-            </w:r>
-            <w:r>
-              <w:t xml:space="preserve"> of Python?</w:t>
+              <w:t>What is pseudocode</w:t>
+            </w:r>
+            <w:r>
+              <w:t>?</w:t>
             </w:r>
           </w:p>
           <w:p/>
@@ -18545,34 +18508,99 @@
               <w:t xml:space="preserve">A. </w:t>
             </w:r>
             <w:r>
-              <w:t>Guido van Rossum</w:t>
-            </w:r>
-            <w:r>
+              <w:t xml:space="preserve">the generic name of the language that Python is automatically converted to </w:t>
+            </w:r>
+            <w:r>
+              <w:t>just before it</w:t>
+            </w:r>
+            <w:r>
+              <w:t xml:space="preserve"> run</w:t>
+            </w:r>
+            <w:r>
+              <w:t>s</w:t>
+            </w:r>
+            <w:r>
+              <w:t xml:space="preserve"> on a real computer</w:t>
+            </w:r>
+          </w:p>
+        </w:tc>
+      </w:tr>
+      <w:tr>
+        <w:tc>
+          <w:tcPr>
+            <w:tcW w:w="510" w:type="dxa"/>
+          </w:tcPr>
+          <w:p/>
+        </w:tc>
+        <w:tc>
+          <w:tcPr>
+            <w:tcW w:w="8960" w:type="dxa"/>
+          </w:tcPr>
+          <w:p>
+            <w:pPr>
+              <w:rPr>
+                <w:lang w:val="en-AU"/>
+              </w:rPr>
+            </w:pPr>
+            <w:r>
+              <w:t xml:space="preserve">B. </w:t>
+            </w:r>
+            <w:r>
+              <w:rPr>
+                <w:lang w:val="en-AU"/>
+              </w:rPr>
+              <w:t>the generic name for any programming language, such as Python, that contains</w:t>
+            </w:r>
+          </w:p>
+          <w:p>
+            <w:pPr>
+              <w:rPr>
+                <w:lang w:val="en-AU"/>
+              </w:rPr>
+            </w:pPr>
+            <w:r>
+              <w:rPr>
+                <w:lang w:val="en-AU"/>
+              </w:rPr>
+              <w:t>English words in it</w:t>
+            </w:r>
+          </w:p>
+        </w:tc>
+      </w:tr>
+      <w:tr>
+        <w:tc>
+          <w:tcPr>
+            <w:tcW w:w="510" w:type="dxa"/>
+          </w:tcPr>
+          <w:p/>
+        </w:tc>
+        <w:tc>
+          <w:tcPr>
+            <w:tcW w:w="8960" w:type="dxa"/>
+            <w:shd w:val="clear" w:color="auto" w:fill="auto"/>
+          </w:tcPr>
+          <w:p>
+            <w:pPr>
+              <w:rPr>
+                <w:noProof/>
+                <w:lang w:val="en-AU"/>
+              </w:rPr>
+            </w:pPr>
+            <w:r>
+              <w:t>C.</w:t>
+            </w:r>
+            <w:r>
+              <w:rPr>
+                <w:noProof/>
+              </w:rPr>
               <w:t xml:space="preserve"> </w:t>
             </w:r>
-          </w:p>
-        </w:tc>
-      </w:tr>
-      <w:tr>
-        <w:tc>
-          <w:tcPr>
-            <w:tcW w:w="510" w:type="dxa"/>
-          </w:tcPr>
-          <w:p/>
-        </w:tc>
-        <w:tc>
-          <w:tcPr>
-            <w:tcW w:w="8960" w:type="dxa"/>
-          </w:tcPr>
-          <w:p>
-            <w:r>
-              <w:t xml:space="preserve">B. </w:t>
-            </w:r>
-            <w:r>
-              <w:t>Dennis Ritchie</w:t>
-            </w:r>
-            <w:r>
-              <w:t xml:space="preserve"> </w:t>
+            <w:r>
+              <w:rPr>
+                <w:noProof/>
+                <w:lang w:val="en-AU"/>
+              </w:rPr>
+              <w:t>a description of an algorithm/program designed for human reading</w:t>
             </w:r>
           </w:p>
         </w:tc>
@@ -18590,51 +18618,19 @@
             <w:shd w:val="clear" w:color="auto" w:fill="auto"/>
           </w:tcPr>
           <w:p>
-            <w:r>
-              <w:t>C.</w:t>
-            </w:r>
-            <w:r>
-              <w:rPr>
-                <w:noProof/>
-              </w:rPr>
-              <w:t xml:space="preserve"> </w:t>
-            </w:r>
-            <w:r>
-              <w:rPr>
-                <w:noProof/>
-              </w:rPr>
-              <w:t>James Gosling</w:t>
-            </w:r>
-            <w:r>
-              <w:rPr>
-                <w:noProof/>
-              </w:rPr>
-              <w:t xml:space="preserve"> </w:t>
-            </w:r>
-          </w:p>
-        </w:tc>
-      </w:tr>
-      <w:tr>
-        <w:tc>
-          <w:tcPr>
-            <w:tcW w:w="510" w:type="dxa"/>
-          </w:tcPr>
-          <w:p/>
-        </w:tc>
-        <w:tc>
-          <w:tcPr>
-            <w:tcW w:w="8960" w:type="dxa"/>
-            <w:shd w:val="clear" w:color="auto" w:fill="auto"/>
-          </w:tcPr>
-          <w:p>
+            <w:pPr>
+              <w:rPr>
+                <w:lang w:val="en-AU"/>
+              </w:rPr>
+            </w:pPr>
             <w:r>
               <w:t xml:space="preserve">D. </w:t>
             </w:r>
             <w:r>
-              <w:t>Brendan Eich</w:t>
-            </w:r>
-            <w:r>
-              <w:t xml:space="preserve"> </w:t>
+              <w:rPr>
+                <w:lang w:val="en-AU"/>
+              </w:rPr>
+              <w:t>source code with one or more bugs in it</w:t>
             </w:r>
           </w:p>
         </w:tc>
@@ -19133,6 +19129,9 @@
               <w:t xml:space="preserve">A. </w:t>
             </w:r>
             <w:r>
+              <w:rPr>
+                <w:rFonts w:ascii="Consolas" w:hAnsi="Consolas"/>
+              </w:rPr>
               <w:t>[1, 2, 6, 7, 3, 4, 5]</w:t>
             </w:r>
           </w:p>
@@ -19154,6 +19153,9 @@
               <w:t xml:space="preserve">B. </w:t>
             </w:r>
             <w:r>
+              <w:rPr>
+                <w:rFonts w:ascii="Consolas" w:hAnsi="Consolas"/>
+              </w:rPr>
               <w:t>[1, 2, [6, 7], 4, 5]</w:t>
             </w:r>
           </w:p>
@@ -19176,6 +19178,9 @@
               <w:t xml:space="preserve">C. </w:t>
             </w:r>
             <w:r>
+              <w:rPr>
+                <w:rFonts w:ascii="Consolas" w:hAnsi="Consolas"/>
+              </w:rPr>
               <w:t>[1, 2, 6, 7, 4, 5]</w:t>
             </w:r>
             <w:r>
@@ -19460,10 +19465,8 @@
     <w:sectPr>
       <w:headerReference w:type="even" r:id="rId12"/>
       <w:headerReference w:type="default" r:id="rId13"/>
-      <w:footerReference w:type="even" r:id="rId14"/>
-      <w:footerReference w:type="default" r:id="rId15"/>
-      <w:headerReference w:type="first" r:id="rId16"/>
-      <w:footerReference w:type="first" r:id="rId17"/>
+      <w:footerReference w:type="default" r:id="rId14"/>
+      <w:headerReference w:type="first" r:id="rId15"/>
       <w:pgSz w:w="12240" w:h="15840"/>
       <w:pgMar w:top="2155" w:right="1134" w:bottom="1440" w:left="1134" w:header="709" w:footer="709" w:gutter="0"/>
       <w:cols w:space="708"/>
@@ -19507,16 +19510,6 @@
 </file>
 
 <file path=word/footer1.xml><?xml version="1.0" encoding="utf-8"?>
-<w:ftr xmlns:wpc="http://schemas.microsoft.com/office/word/2010/wordprocessingCanvas" xmlns:cx="http://schemas.microsoft.com/office/drawing/2014/chartex" xmlns:cx1="http://schemas.microsoft.com/office/drawing/2015/9/8/chartex" xmlns:cx2="http://schemas.microsoft.com/office/drawing/2015/10/21/chartex" xmlns:cx3="http://schemas.microsoft.com/office/drawing/2016/5/9/chartex" xmlns:cx4="http://schemas.microsoft.com/office/drawing/2016/5/10/chartex" xmlns:cx5="http://schemas.microsoft.com/office/drawing/2016/5/11/chartex" xmlns:cx6="http://schemas.microsoft.com/office/drawing/2016/5/12/chartex" xmlns:cx7="http://schemas.microsoft.com/office/drawing/2016/5/13/chartex" xmlns:cx8="http://schemas.microsoft.com/office/drawing/2016/5/14/chartex" xmlns:mc="http://schemas.openxmlformats.org/markup-compatibility/2006" xmlns:aink="http://schemas.microsoft.com/office/drawing/2016/ink" xmlns:am3d="http://schemas.microsoft.com/office/drawing/2017/model3d" xmlns:o="urn:schemas-microsoft-com:office:office" xmlns:oel="http://schemas.microsoft.com/office/2019/extlst" xmlns:r="http://schemas.openxmlformats.org/officeDocument/2006/relationships" xmlns:m="http://schemas.openxmlformats.org/officeDocument/2006/math" xmlns:v="urn:schemas-microsoft-com:vml" xmlns:wp14="http://schemas.microsoft.com/office/word/2010/wordprocessingDrawing" xmlns:wp="http://schemas.openxmlformats.org/drawingml/2006/wordprocessingDrawing" xmlns:w10="urn:schemas-microsoft-com:office:word" xmlns:w="http://schemas.openxmlformats.org/wordprocessingml/2006/main" xmlns:w14="http://schemas.microsoft.com/office/word/2010/wordml" xmlns:w15="http://schemas.microsoft.com/office/word/2012/wordml" xmlns:w16cex="http://schemas.microsoft.com/office/word/2018/wordml/cex" xmlns:w16cid="http://schemas.microsoft.com/office/word/2016/wordml/cid" xmlns:w16="http://schemas.microsoft.com/office/word/2018/wordml" xmlns:w16du="http://schemas.microsoft.com/office/word/2023/wordml/word16du" xmlns:w16sdtdh="http://schemas.microsoft.com/office/word/2020/wordml/sdtdatahash" xmlns:w16se="http://schemas.microsoft.com/office/word/2015/wordml/symex" xmlns:wpg="http://schemas.microsoft.com/office/word/2010/wordprocessingGroup" xmlns:wpi="http://schemas.microsoft.com/office/word/2010/wordprocessingInk" xmlns:wne="http://schemas.microsoft.com/office/word/2006/wordml" xmlns:wps="http://schemas.microsoft.com/office/word/2010/wordprocessingShape" mc:Ignorable="w14 w15 w16se w16cid w16 w16cex w16sdtdh w16du wp14">
-  <w:p>
-    <w:pPr>
-      <w:pStyle w:val="Footer"/>
-    </w:pPr>
-  </w:p>
-</w:ftr>
-</file>
-
-<file path=word/footer2.xml><?xml version="1.0" encoding="utf-8"?>
 <w:ftr xmlns:wpc="http://schemas.microsoft.com/office/word/2010/wordprocessingCanvas" xmlns:cx="http://schemas.microsoft.com/office/drawing/2014/chartex" xmlns:cx1="http://schemas.microsoft.com/office/drawing/2015/9/8/chartex" xmlns:cx2="http://schemas.microsoft.com/office/drawing/2015/10/21/chartex" xmlns:cx3="http://schemas.microsoft.com/office/drawing/2016/5/9/chartex" xmlns:cx4="http://schemas.microsoft.com/office/drawing/2016/5/10/chartex" xmlns:cx5="http://schemas.microsoft.com/office/drawing/2016/5/11/chartex" xmlns:cx6="http://schemas.microsoft.com/office/drawing/2016/5/12/chartex" xmlns:cx7="http://schemas.microsoft.com/office/drawing/2016/5/13/chartex" xmlns:cx8="http://schemas.microsoft.com/office/drawing/2016/5/14/chartex" xmlns:mc="http://schemas.openxmlformats.org/markup-compatibility/2006" xmlns:aink="http://schemas.microsoft.com/office/drawing/2016/ink" xmlns:am3d="http://schemas.microsoft.com/office/drawing/2017/model3d" xmlns:o="urn:schemas-microsoft-com:office:office" xmlns:oel="http://schemas.microsoft.com/office/2019/extlst" xmlns:r="http://schemas.openxmlformats.org/officeDocument/2006/relationships" xmlns:m="http://schemas.openxmlformats.org/officeDocument/2006/math" xmlns:v="urn:schemas-microsoft-com:vml" xmlns:wp14="http://schemas.microsoft.com/office/word/2010/wordprocessingDrawing" xmlns:wp="http://schemas.openxmlformats.org/drawingml/2006/wordprocessingDrawing" xmlns:w10="urn:schemas-microsoft-com:office:word" xmlns:w="http://schemas.openxmlformats.org/wordprocessingml/2006/main" xmlns:w14="http://schemas.microsoft.com/office/word/2010/wordml" xmlns:w15="http://schemas.microsoft.com/office/word/2012/wordml" xmlns:w16cex="http://schemas.microsoft.com/office/word/2018/wordml/cex" xmlns:w16cid="http://schemas.microsoft.com/office/word/2016/wordml/cid" xmlns:w16="http://schemas.microsoft.com/office/word/2018/wordml" xmlns:w16du="http://schemas.microsoft.com/office/word/2023/wordml/word16du" xmlns:w16sdtdh="http://schemas.microsoft.com/office/word/2020/wordml/sdtdatahash" xmlns:w16se="http://schemas.microsoft.com/office/word/2015/wordml/symex" xmlns:wpg="http://schemas.microsoft.com/office/word/2010/wordprocessingGroup" xmlns:wpi="http://schemas.microsoft.com/office/word/2010/wordprocessingInk" xmlns:wne="http://schemas.microsoft.com/office/word/2006/wordml" xmlns:wps="http://schemas.microsoft.com/office/word/2010/wordprocessingShape" mc:Ignorable="w14 w15 w16se w16cid w16 w16cex w16sdtdh w16du wp14">
   <w:p>
     <w:pPr>
@@ -19576,16 +19569,6 @@
 </w:ftr>
 </file>
 
-<file path=word/footer3.xml><?xml version="1.0" encoding="utf-8"?>
-<w:ftr xmlns:wpc="http://schemas.microsoft.com/office/word/2010/wordprocessingCanvas" xmlns:cx="http://schemas.microsoft.com/office/drawing/2014/chartex" xmlns:cx1="http://schemas.microsoft.com/office/drawing/2015/9/8/chartex" xmlns:cx2="http://schemas.microsoft.com/office/drawing/2015/10/21/chartex" xmlns:cx3="http://schemas.microsoft.com/office/drawing/2016/5/9/chartex" xmlns:cx4="http://schemas.microsoft.com/office/drawing/2016/5/10/chartex" xmlns:cx5="http://schemas.microsoft.com/office/drawing/2016/5/11/chartex" xmlns:cx6="http://schemas.microsoft.com/office/drawing/2016/5/12/chartex" xmlns:cx7="http://schemas.microsoft.com/office/drawing/2016/5/13/chartex" xmlns:cx8="http://schemas.microsoft.com/office/drawing/2016/5/14/chartex" xmlns:mc="http://schemas.openxmlformats.org/markup-compatibility/2006" xmlns:aink="http://schemas.microsoft.com/office/drawing/2016/ink" xmlns:am3d="http://schemas.microsoft.com/office/drawing/2017/model3d" xmlns:o="urn:schemas-microsoft-com:office:office" xmlns:oel="http://schemas.microsoft.com/office/2019/extlst" xmlns:r="http://schemas.openxmlformats.org/officeDocument/2006/relationships" xmlns:m="http://schemas.openxmlformats.org/officeDocument/2006/math" xmlns:v="urn:schemas-microsoft-com:vml" xmlns:wp14="http://schemas.microsoft.com/office/word/2010/wordprocessingDrawing" xmlns:wp="http://schemas.openxmlformats.org/drawingml/2006/wordprocessingDrawing" xmlns:w10="urn:schemas-microsoft-com:office:word" xmlns:w="http://schemas.openxmlformats.org/wordprocessingml/2006/main" xmlns:w14="http://schemas.microsoft.com/office/word/2010/wordml" xmlns:w15="http://schemas.microsoft.com/office/word/2012/wordml" xmlns:w16cex="http://schemas.microsoft.com/office/word/2018/wordml/cex" xmlns:w16cid="http://schemas.microsoft.com/office/word/2016/wordml/cid" xmlns:w16="http://schemas.microsoft.com/office/word/2018/wordml" xmlns:w16du="http://schemas.microsoft.com/office/word/2023/wordml/word16du" xmlns:w16sdtdh="http://schemas.microsoft.com/office/word/2020/wordml/sdtdatahash" xmlns:w16se="http://schemas.microsoft.com/office/word/2015/wordml/symex" xmlns:wpg="http://schemas.microsoft.com/office/word/2010/wordprocessingGroup" xmlns:wpi="http://schemas.microsoft.com/office/word/2010/wordprocessingInk" xmlns:wne="http://schemas.microsoft.com/office/word/2006/wordml" xmlns:wps="http://schemas.microsoft.com/office/word/2010/wordprocessingShape" mc:Ignorable="w14 w15 w16se w16cid w16 w16cex w16sdtdh w16du wp14">
-  <w:p>
-    <w:pPr>
-      <w:pStyle w:val="Footer"/>
-    </w:pPr>
-  </w:p>
-</w:ftr>
-</file>
-
 <file path=word/footnotes.xml><?xml version="1.0" encoding="utf-8"?>
 <w:footnotes xmlns:wpc="http://schemas.microsoft.com/office/word/2010/wordprocessingCanvas" xmlns:cx="http://schemas.microsoft.com/office/drawing/2014/chartex" xmlns:cx1="http://schemas.microsoft.com/office/drawing/2015/9/8/chartex" xmlns:cx2="http://schemas.microsoft.com/office/drawing/2015/10/21/chartex" xmlns:cx3="http://schemas.microsoft.com/office/drawing/2016/5/9/chartex" xmlns:cx4="http://schemas.microsoft.com/office/drawing/2016/5/10/chartex" xmlns:cx5="http://schemas.microsoft.com/office/drawing/2016/5/11/chartex" xmlns:cx6="http://schemas.microsoft.com/office/drawing/2016/5/12/chartex" xmlns:cx7="http://schemas.microsoft.com/office/drawing/2016/5/13/chartex" xmlns:cx8="http://schemas.microsoft.com/office/drawing/2016/5/14/chartex" xmlns:mc="http://schemas.openxmlformats.org/markup-compatibility/2006" xmlns:aink="http://schemas.microsoft.com/office/drawing/2016/ink" xmlns:am3d="http://schemas.microsoft.com/office/drawing/2017/model3d" xmlns:o="urn:schemas-microsoft-com:office:office" xmlns:oel="http://schemas.microsoft.com/office/2019/extlst" xmlns:r="http://schemas.openxmlformats.org/officeDocument/2006/relationships" xmlns:m="http://schemas.openxmlformats.org/officeDocument/2006/math" xmlns:v="urn:schemas-microsoft-com:vml" xmlns:wp14="http://schemas.microsoft.com/office/word/2010/wordprocessingDrawing" xmlns:wp="http://schemas.openxmlformats.org/drawingml/2006/wordprocessingDrawing" xmlns:w10="urn:schemas-microsoft-com:office:word" xmlns:w="http://schemas.openxmlformats.org/wordprocessingml/2006/main" xmlns:w14="http://schemas.microsoft.com/office/word/2010/wordml" xmlns:w15="http://schemas.microsoft.com/office/word/2012/wordml" xmlns:w16cex="http://schemas.microsoft.com/office/word/2018/wordml/cex" xmlns:w16cid="http://schemas.microsoft.com/office/word/2016/wordml/cid" xmlns:w16="http://schemas.microsoft.com/office/word/2018/wordml" xmlns:w16du="http://schemas.microsoft.com/office/word/2023/wordml/word16du" xmlns:w16sdtdh="http://schemas.microsoft.com/office/word/2020/wordml/sdtdatahash" xmlns:w16se="http://schemas.microsoft.com/office/word/2015/wordml/symex" xmlns:wpg="http://schemas.microsoft.com/office/word/2010/wordprocessingGroup" xmlns:wpi="http://schemas.microsoft.com/office/word/2010/wordprocessingInk" xmlns:wne="http://schemas.microsoft.com/office/word/2006/wordml" xmlns:wps="http://schemas.microsoft.com/office/word/2010/wordprocessingShape" mc:Ignorable="w14 w15 w16se w16cid w16 w16cex w16sdtdh w16du wp14">
   <w:footnote w:type="separator" w:id="-1">
@@ -19624,42 +19607,6 @@
     <w:pPr>
       <w:pStyle w:val="Header"/>
     </w:pPr>
-    <w:r>
-      <w:rPr>
-        <w:noProof/>
-      </w:rPr>
-      <w:pict w14:anchorId="35B7433E">
-        <v:shapetype id="_x0000_t136" coordsize="21600,21600" o:spt="136" adj="10800" path="m@7,l@8,m@5,21600l@6,21600e">
-          <v:formulas>
-            <v:f eqn="sum #0 0 10800"/>
-            <v:f eqn="prod #0 2 1"/>
-            <v:f eqn="sum 21600 0 @1"/>
-            <v:f eqn="sum 0 0 @2"/>
-            <v:f eqn="sum 21600 0 @3"/>
-            <v:f eqn="if @0 @3 0"/>
-            <v:f eqn="if @0 21600 @1"/>
-            <v:f eqn="if @0 0 @2"/>
-            <v:f eqn="if @0 @4 21600"/>
-            <v:f eqn="mid @5 @6"/>
-            <v:f eqn="mid @8 @5"/>
-            <v:f eqn="mid @7 @8"/>
-            <v:f eqn="mid @6 @7"/>
-            <v:f eqn="sum @6 0 @5"/>
-          </v:formulas>
-          <v:path textpathok="t" o:connecttype="custom" o:connectlocs="@9,0;@10,10800;@11,21600;@12,10800" o:connectangles="270,180,90,0"/>
-          <v:textpath on="t" fitshape="t"/>
-          <v:handles>
-            <v:h position="#0,bottomRight" xrange="6629,14971"/>
-          </v:handles>
-          <o:lock v:ext="edit" text="t" shapetype="t"/>
-        </v:shapetype>
-        <v:shape id="PowerPlusWaterMarkObject120611579" o:spid="_x0000_s1026" type="#_x0000_t136" style="position:absolute;margin-left:0;margin-top:0;width:575.15pt;height:127.8pt;rotation:315;z-index:-251658239;mso-position-horizontal:center;mso-position-horizontal-relative:margin;mso-position-vertical:center;mso-position-vertical-relative:margin" o:allowincell="f" fillcolor="silver" stroked="f">
-          <v:fill opacity=".5"/>
-          <v:textpath style="font-family:&quot;Times New Roman&quot;;font-size:1pt" string="Sample 1"/>
-          <w10:wrap anchorx="margin" anchory="margin"/>
-        </v:shape>
-      </w:pict>
-    </w:r>
   </w:p>
 </w:hdr>
 </file>
@@ -19670,42 +19617,6 @@
     <w:pPr>
       <w:pStyle w:val="Header"/>
     </w:pPr>
-    <w:r>
-      <w:rPr>
-        <w:noProof/>
-      </w:rPr>
-      <w:pict w14:anchorId="15CFF86E">
-        <v:shapetype id="_x0000_t136" coordsize="21600,21600" o:spt="136" adj="10800" path="m@7,l@8,m@5,21600l@6,21600e">
-          <v:formulas>
-            <v:f eqn="sum #0 0 10800"/>
-            <v:f eqn="prod #0 2 1"/>
-            <v:f eqn="sum 21600 0 @1"/>
-            <v:f eqn="sum 0 0 @2"/>
-            <v:f eqn="sum 21600 0 @3"/>
-            <v:f eqn="if @0 @3 0"/>
-            <v:f eqn="if @0 21600 @1"/>
-            <v:f eqn="if @0 0 @2"/>
-            <v:f eqn="if @0 @4 21600"/>
-            <v:f eqn="mid @5 @6"/>
-            <v:f eqn="mid @8 @5"/>
-            <v:f eqn="mid @7 @8"/>
-            <v:f eqn="mid @6 @7"/>
-            <v:f eqn="sum @6 0 @5"/>
-          </v:formulas>
-          <v:path textpathok="t" o:connecttype="custom" o:connectlocs="@9,0;@10,10800;@11,21600;@12,10800" o:connectangles="270,180,90,0"/>
-          <v:textpath on="t" fitshape="t"/>
-          <v:handles>
-            <v:h position="#0,bottomRight" xrange="6629,14971"/>
-          </v:handles>
-          <o:lock v:ext="edit" text="t" shapetype="t"/>
-        </v:shapetype>
-        <v:shape id="PowerPlusWaterMarkObject120611580" o:spid="_x0000_s1027" type="#_x0000_t136" style="position:absolute;margin-left:0;margin-top:0;width:582.6pt;height:127.8pt;rotation:315;z-index:-251658238;mso-position-horizontal:center;mso-position-horizontal-relative:margin;mso-position-vertical:center;mso-position-vertical-relative:margin" o:allowincell="f" fillcolor="silver" stroked="f">
-          <v:fill opacity=".5"/>
-          <v:textpath style="font-family:&quot;Times New Roman&quot;;font-size:1pt" string="Sample 1"/>
-          <w10:wrap anchorx="margin" anchory="margin"/>
-        </v:shape>
-      </w:pict>
-    </w:r>
   </w:p>
 </w:hdr>
 </file>
@@ -19716,42 +19627,6 @@
     <w:pPr>
       <w:pStyle w:val="Header"/>
     </w:pPr>
-    <w:r>
-      <w:rPr>
-        <w:noProof/>
-      </w:rPr>
-      <w:pict w14:anchorId="293EC8BB">
-        <v:shapetype id="_x0000_t136" coordsize="21600,21600" o:spt="136" adj="10800" path="m@7,l@8,m@5,21600l@6,21600e">
-          <v:formulas>
-            <v:f eqn="sum #0 0 10800"/>
-            <v:f eqn="prod #0 2 1"/>
-            <v:f eqn="sum 21600 0 @1"/>
-            <v:f eqn="sum 0 0 @2"/>
-            <v:f eqn="sum 21600 0 @3"/>
-            <v:f eqn="if @0 @3 0"/>
-            <v:f eqn="if @0 21600 @1"/>
-            <v:f eqn="if @0 0 @2"/>
-            <v:f eqn="if @0 @4 21600"/>
-            <v:f eqn="mid @5 @6"/>
-            <v:f eqn="mid @8 @5"/>
-            <v:f eqn="mid @7 @8"/>
-            <v:f eqn="mid @6 @7"/>
-            <v:f eqn="sum @6 0 @5"/>
-          </v:formulas>
-          <v:path textpathok="t" o:connecttype="custom" o:connectlocs="@9,0;@10,10800;@11,21600;@12,10800" o:connectangles="270,180,90,0"/>
-          <v:textpath on="t" fitshape="t"/>
-          <v:handles>
-            <v:h position="#0,bottomRight" xrange="6629,14971"/>
-          </v:handles>
-          <o:lock v:ext="edit" text="t" shapetype="t"/>
-        </v:shapetype>
-        <v:shape id="PowerPlusWaterMarkObject120611578" o:spid="_x0000_s1025" type="#_x0000_t136" style="position:absolute;margin-left:0;margin-top:0;width:582.6pt;height:127.8pt;rotation:315;z-index:-251658240;mso-position-horizontal:center;mso-position-horizontal-relative:margin;mso-position-vertical:center;mso-position-vertical-relative:margin" o:allowincell="f" fillcolor="silver" stroked="f">
-          <v:fill opacity=".5"/>
-          <v:textpath style="font-family:&quot;Times New Roman&quot;;font-size:1pt" string="Sample 1"/>
-          <w10:wrap anchorx="margin" anchory="margin"/>
-        </v:shape>
-      </w:pict>
-    </w:r>
   </w:p>
 </w:hdr>
 </file>

</xml_diff>

<commit_message>
added number partition example
</commit_message>
<xml_diff>
--- a/exams/sample1/120_MCQ_final_sample_1.docx
+++ b/exams/sample1/120_MCQ_final_sample_1.docx
@@ -414,11 +414,19 @@
                 <w:rFonts w:ascii="Consolas" w:hAnsi="Consolas"/>
               </w:rPr>
             </w:pPr>
-            <w:r>
-              <w:rPr>
-                <w:rFonts w:ascii="Consolas" w:hAnsi="Consolas"/>
-              </w:rPr>
-              <w:t>print('3' + '4' * 2)</w:t>
+            <w:proofErr w:type="gramStart"/>
+            <w:r>
+              <w:rPr>
+                <w:rFonts w:ascii="Consolas" w:hAnsi="Consolas"/>
+              </w:rPr>
+              <w:t>print(</w:t>
+            </w:r>
+            <w:proofErr w:type="gramEnd"/>
+            <w:r>
+              <w:rPr>
+                <w:rFonts w:ascii="Consolas" w:hAnsi="Consolas"/>
+              </w:rPr>
+              <w:t>'3' + '4' * 2)</w:t>
             </w:r>
           </w:p>
           <w:p/>
@@ -1356,11 +1364,19 @@
                 <w:rFonts w:ascii="Consolas" w:hAnsi="Consolas"/>
               </w:rPr>
             </w:pPr>
-            <w:r>
-              <w:rPr>
-                <w:rFonts w:ascii="Consolas" w:hAnsi="Consolas"/>
-              </w:rPr>
-              <w:t xml:space="preserve">print(2 </w:t>
+            <w:proofErr w:type="gramStart"/>
+            <w:r>
+              <w:rPr>
+                <w:rFonts w:ascii="Consolas" w:hAnsi="Consolas"/>
+              </w:rPr>
+              <w:t>print(</w:t>
+            </w:r>
+            <w:proofErr w:type="gramEnd"/>
+            <w:r>
+              <w:rPr>
+                <w:rFonts w:ascii="Consolas" w:hAnsi="Consolas"/>
+              </w:rPr>
+              <w:t xml:space="preserve">2 </w:t>
             </w:r>
             <w:r>
               <w:rPr>
@@ -1374,13 +1390,27 @@
               <w:rPr>
                 <w:rFonts w:ascii="Consolas" w:hAnsi="Consolas"/>
               </w:rPr>
-              <w:t xml:space="preserve"> (10 % 4))</w:t>
-            </w:r>
-            <w:r>
-              <w:rPr>
-                <w:rFonts w:ascii="Consolas" w:hAnsi="Consolas"/>
-              </w:rPr>
-              <w:t xml:space="preserve">  # 4</w:t>
+              <w:t xml:space="preserve"> (10 % 4</w:t>
+            </w:r>
+            <w:proofErr w:type="gramStart"/>
+            <w:r>
+              <w:rPr>
+                <w:rFonts w:ascii="Consolas" w:hAnsi="Consolas"/>
+              </w:rPr>
+              <w:t>))</w:t>
+            </w:r>
+            <w:r>
+              <w:rPr>
+                <w:rFonts w:ascii="Consolas" w:hAnsi="Consolas"/>
+              </w:rPr>
+              <w:t xml:space="preserve">  #</w:t>
+            </w:r>
+            <w:proofErr w:type="gramEnd"/>
+            <w:r>
+              <w:rPr>
+                <w:rFonts w:ascii="Consolas" w:hAnsi="Consolas"/>
+              </w:rPr>
+              <w:t xml:space="preserve"> 4</w:t>
             </w:r>
           </w:p>
           <w:p/>
@@ -1961,8 +1991,16 @@
               <w:rPr>
                 <w:rFonts w:ascii="Consolas" w:hAnsi="Consolas" w:cs="Times New Roman"/>
               </w:rPr>
-              <w:t>print(lst[lst[</w:t>
-            </w:r>
+              <w:t>print(lst[</w:t>
+            </w:r>
+            <w:proofErr w:type="gramStart"/>
+            <w:r>
+              <w:rPr>
+                <w:rFonts w:ascii="Consolas" w:hAnsi="Consolas" w:cs="Times New Roman"/>
+              </w:rPr>
+              <w:t>lst[</w:t>
+            </w:r>
+            <w:proofErr w:type="gramEnd"/>
             <w:r>
               <w:rPr>
                 <w:rFonts w:ascii="Consolas" w:hAnsi="Consolas" w:cs="Times New Roman"/>
@@ -2204,6 +2242,7 @@
                 <w:rFonts w:ascii="Consolas" w:hAnsi="Consolas"/>
               </w:rPr>
             </w:pPr>
+            <w:proofErr w:type="gramStart"/>
             <w:r>
               <w:rPr>
                 <w:rFonts w:ascii="Consolas" w:hAnsi="Consolas"/>
@@ -2214,7 +2253,14 @@
               <w:rPr>
                 <w:rFonts w:ascii="Consolas" w:hAnsi="Consolas"/>
               </w:rPr>
-              <w:t>[2] = 0</w:t>
+              <w:t>[</w:t>
+            </w:r>
+            <w:proofErr w:type="gramEnd"/>
+            <w:r>
+              <w:rPr>
+                <w:rFonts w:ascii="Consolas" w:hAnsi="Consolas"/>
+              </w:rPr>
+              <w:t>2] = 0</w:t>
             </w:r>
           </w:p>
           <w:p>
@@ -2513,6 +2559,7 @@
               <w:t xml:space="preserve"> prints </w:t>
             </w:r>
             <w:proofErr w:type="spellStart"/>
+            <w:proofErr w:type="gramStart"/>
             <w:r>
               <w:rPr>
                 <w:rFonts w:ascii="Consolas" w:hAnsi="Consolas"/>
@@ -2523,6 +2570,7 @@
             <w:r>
               <w:t xml:space="preserve"> ?</w:t>
             </w:r>
+            <w:proofErr w:type="gramEnd"/>
             <w:r>
               <w:br/>
             </w:r>
@@ -2549,8 +2597,16 @@
               <w:rPr>
                 <w:rFonts w:ascii="Consolas" w:hAnsi="Consolas"/>
               </w:rPr>
-              <w:t>print(s[</w:t>
-            </w:r>
+              <w:t>print(</w:t>
+            </w:r>
+            <w:proofErr w:type="gramStart"/>
+            <w:r>
+              <w:rPr>
+                <w:rFonts w:ascii="Consolas" w:hAnsi="Consolas"/>
+              </w:rPr>
+              <w:t>s[</w:t>
+            </w:r>
+            <w:proofErr w:type="gramEnd"/>
             <w:r>
               <w:rPr>
                 <w:rFonts w:ascii="Consolas" w:hAnsi="Consolas"/>
@@ -2591,8 +2647,16 @@
               <w:rPr>
                 <w:rFonts w:ascii="Consolas" w:hAnsi="Consolas"/>
               </w:rPr>
-              <w:t>print(s[</w:t>
-            </w:r>
+              <w:t>print(</w:t>
+            </w:r>
+            <w:proofErr w:type="gramStart"/>
+            <w:r>
+              <w:rPr>
+                <w:rFonts w:ascii="Consolas" w:hAnsi="Consolas"/>
+              </w:rPr>
+              <w:t>s[</w:t>
+            </w:r>
+            <w:proofErr w:type="gramEnd"/>
             <w:r>
               <w:rPr>
                 <w:rFonts w:ascii="Consolas" w:hAnsi="Consolas"/>
@@ -2637,8 +2701,16 @@
               <w:rPr>
                 <w:rFonts w:ascii="Consolas" w:hAnsi="Consolas"/>
               </w:rPr>
-              <w:t>print(s[</w:t>
-            </w:r>
+              <w:t>print(</w:t>
+            </w:r>
+            <w:proofErr w:type="gramStart"/>
+            <w:r>
+              <w:rPr>
+                <w:rFonts w:ascii="Consolas" w:hAnsi="Consolas"/>
+              </w:rPr>
+              <w:t>s[</w:t>
+            </w:r>
+            <w:proofErr w:type="gramEnd"/>
             <w:r>
               <w:rPr>
                 <w:rFonts w:ascii="Consolas" w:hAnsi="Consolas"/>
@@ -2683,7 +2755,21 @@
               <w:rPr>
                 <w:rFonts w:ascii="Consolas" w:hAnsi="Consolas"/>
               </w:rPr>
-              <w:t>print(s[3:6])</w:t>
+              <w:t>print(</w:t>
+            </w:r>
+            <w:proofErr w:type="gramStart"/>
+            <w:r>
+              <w:rPr>
+                <w:rFonts w:ascii="Consolas" w:hAnsi="Consolas"/>
+              </w:rPr>
+              <w:t>s[</w:t>
+            </w:r>
+            <w:proofErr w:type="gramEnd"/>
+            <w:r>
+              <w:rPr>
+                <w:rFonts w:ascii="Consolas" w:hAnsi="Consolas"/>
+              </w:rPr>
+              <w:t>3:6])</w:t>
             </w:r>
           </w:p>
         </w:tc>
@@ -3641,20 +3727,48 @@
               <w:rPr>
                 <w:rFonts w:ascii="Consolas" w:hAnsi="Consolas"/>
               </w:rPr>
-              <w:t>a = input('a? ')</w:t>
-            </w:r>
-          </w:p>
-          <w:p>
-            <w:pPr>
-              <w:rPr>
-                <w:rFonts w:ascii="Consolas" w:hAnsi="Consolas"/>
-              </w:rPr>
-            </w:pPr>
-            <w:r>
-              <w:rPr>
-                <w:rFonts w:ascii="Consolas" w:hAnsi="Consolas"/>
-              </w:rPr>
-              <w:t>b = input('b? ')</w:t>
+              <w:t xml:space="preserve">a = </w:t>
+            </w:r>
+            <w:proofErr w:type="gramStart"/>
+            <w:r>
+              <w:rPr>
+                <w:rFonts w:ascii="Consolas" w:hAnsi="Consolas"/>
+              </w:rPr>
+              <w:t>input(</w:t>
+            </w:r>
+            <w:proofErr w:type="gramEnd"/>
+            <w:r>
+              <w:rPr>
+                <w:rFonts w:ascii="Consolas" w:hAnsi="Consolas"/>
+              </w:rPr>
+              <w:t>'a? ')</w:t>
+            </w:r>
+          </w:p>
+          <w:p>
+            <w:pPr>
+              <w:rPr>
+                <w:rFonts w:ascii="Consolas" w:hAnsi="Consolas"/>
+              </w:rPr>
+            </w:pPr>
+            <w:r>
+              <w:rPr>
+                <w:rFonts w:ascii="Consolas" w:hAnsi="Consolas"/>
+              </w:rPr>
+              <w:t xml:space="preserve">b = </w:t>
+            </w:r>
+            <w:proofErr w:type="gramStart"/>
+            <w:r>
+              <w:rPr>
+                <w:rFonts w:ascii="Consolas" w:hAnsi="Consolas"/>
+              </w:rPr>
+              <w:t>input(</w:t>
+            </w:r>
+            <w:proofErr w:type="gramEnd"/>
+            <w:r>
+              <w:rPr>
+                <w:rFonts w:ascii="Consolas" w:hAnsi="Consolas"/>
+              </w:rPr>
+              <w:t>'b? ')</w:t>
             </w:r>
           </w:p>
           <w:p>
@@ -3687,7 +3801,21 @@
               <w:rPr>
                 <w:rFonts w:ascii="Consolas" w:hAnsi="Consolas"/>
               </w:rPr>
-              <w:t xml:space="preserve">(a) != </w:t>
+              <w:t>(a</w:t>
+            </w:r>
+            <w:proofErr w:type="gramStart"/>
+            <w:r>
+              <w:rPr>
+                <w:rFonts w:ascii="Consolas" w:hAnsi="Consolas"/>
+              </w:rPr>
+              <w:t>) !</w:t>
+            </w:r>
+            <w:proofErr w:type="gramEnd"/>
+            <w:r>
+              <w:rPr>
+                <w:rFonts w:ascii="Consolas" w:hAnsi="Consolas"/>
+              </w:rPr>
+              <w:t xml:space="preserve">= </w:t>
             </w:r>
             <w:proofErr w:type="spellStart"/>
             <w:r>
@@ -4202,7 +4330,21 @@
               <w:rPr>
                 <w:rFonts w:ascii="Consolas" w:hAnsi="Consolas"/>
               </w:rPr>
-              <w:t>(b) and a != b:</w:t>
+              <w:t xml:space="preserve">(b) and </w:t>
+            </w:r>
+            <w:proofErr w:type="gramStart"/>
+            <w:r>
+              <w:rPr>
+                <w:rFonts w:ascii="Consolas" w:hAnsi="Consolas"/>
+              </w:rPr>
+              <w:t>a !</w:t>
+            </w:r>
+            <w:proofErr w:type="gramEnd"/>
+            <w:r>
+              <w:rPr>
+                <w:rFonts w:ascii="Consolas" w:hAnsi="Consolas"/>
+              </w:rPr>
+              <w:t>= b:</w:t>
             </w:r>
           </w:p>
           <w:p>
@@ -4304,7 +4446,21 @@
               <w:rPr>
                 <w:rFonts w:ascii="Consolas" w:hAnsi="Consolas"/>
               </w:rPr>
-              <w:t>(b) or a != b:</w:t>
+              <w:t xml:space="preserve">(b) or </w:t>
+            </w:r>
+            <w:proofErr w:type="gramStart"/>
+            <w:r>
+              <w:rPr>
+                <w:rFonts w:ascii="Consolas" w:hAnsi="Consolas"/>
+              </w:rPr>
+              <w:t>a !</w:t>
+            </w:r>
+            <w:proofErr w:type="gramEnd"/>
+            <w:r>
+              <w:rPr>
+                <w:rFonts w:ascii="Consolas" w:hAnsi="Consolas"/>
+              </w:rPr>
+              <w:t>= b:</w:t>
             </w:r>
           </w:p>
           <w:p>
@@ -4809,12 +4965,14 @@
               </w:rPr>
               <w:t xml:space="preserve">        </w:t>
             </w:r>
+            <w:proofErr w:type="gramStart"/>
             <w:r>
               <w:rPr>
                 <w:rFonts w:ascii="Consolas" w:hAnsi="Consolas"/>
               </w:rPr>
               <w:t>print(</w:t>
             </w:r>
+            <w:proofErr w:type="gramEnd"/>
             <w:r>
               <w:rPr>
                 <w:rFonts w:ascii="Consolas" w:hAnsi="Consolas"/>
@@ -5133,11 +5291,19 @@
               </w:rPr>
               <w:t xml:space="preserve">What function call returns the same value as </w:t>
             </w:r>
-            <w:r>
-              <w:rPr>
-                <w:rFonts w:ascii="Consolas" w:hAnsi="Consolas" w:cs="Times New Roman"/>
-              </w:rPr>
-              <w:t>f('4')</w:t>
+            <w:proofErr w:type="gramStart"/>
+            <w:r>
+              <w:rPr>
+                <w:rFonts w:ascii="Consolas" w:hAnsi="Consolas" w:cs="Times New Roman"/>
+              </w:rPr>
+              <w:t>f(</w:t>
+            </w:r>
+            <w:proofErr w:type="gramEnd"/>
+            <w:r>
+              <w:rPr>
+                <w:rFonts w:ascii="Consolas" w:hAnsi="Consolas" w:cs="Times New Roman"/>
+              </w:rPr>
+              <w:t>'4')</w:t>
             </w:r>
             <w:r>
               <w:rPr>
@@ -5341,11 +5507,19 @@
             <w:r>
               <w:t xml:space="preserve">A. </w:t>
             </w:r>
-            <w:r>
-              <w:rPr>
-                <w:rFonts w:ascii="Consolas" w:hAnsi="Consolas"/>
-              </w:rPr>
-              <w:t>f('2')</w:t>
+            <w:proofErr w:type="gramStart"/>
+            <w:r>
+              <w:rPr>
+                <w:rFonts w:ascii="Consolas" w:hAnsi="Consolas"/>
+              </w:rPr>
+              <w:t>f(</w:t>
+            </w:r>
+            <w:proofErr w:type="gramEnd"/>
+            <w:r>
+              <w:rPr>
+                <w:rFonts w:ascii="Consolas" w:hAnsi="Consolas"/>
+              </w:rPr>
+              <w:t>'2')</w:t>
             </w:r>
           </w:p>
         </w:tc>
@@ -5365,11 +5539,19 @@
             <w:r>
               <w:t xml:space="preserve">B. </w:t>
             </w:r>
-            <w:r>
-              <w:rPr>
-                <w:rFonts w:ascii="Consolas" w:hAnsi="Consolas"/>
-              </w:rPr>
-              <w:t>f('3')</w:t>
+            <w:proofErr w:type="gramStart"/>
+            <w:r>
+              <w:rPr>
+                <w:rFonts w:ascii="Consolas" w:hAnsi="Consolas"/>
+              </w:rPr>
+              <w:t>f(</w:t>
+            </w:r>
+            <w:proofErr w:type="gramEnd"/>
+            <w:r>
+              <w:rPr>
+                <w:rFonts w:ascii="Consolas" w:hAnsi="Consolas"/>
+              </w:rPr>
+              <w:t>'3')</w:t>
             </w:r>
           </w:p>
         </w:tc>
@@ -5395,11 +5577,19 @@
             <w:r>
               <w:t xml:space="preserve">C. </w:t>
             </w:r>
-            <w:r>
-              <w:rPr>
-                <w:rFonts w:ascii="Consolas" w:hAnsi="Consolas"/>
-              </w:rPr>
-              <w:t>f('5')</w:t>
+            <w:proofErr w:type="gramStart"/>
+            <w:r>
+              <w:rPr>
+                <w:rFonts w:ascii="Consolas" w:hAnsi="Consolas"/>
+              </w:rPr>
+              <w:t>f(</w:t>
+            </w:r>
+            <w:proofErr w:type="gramEnd"/>
+            <w:r>
+              <w:rPr>
+                <w:rFonts w:ascii="Consolas" w:hAnsi="Consolas"/>
+              </w:rPr>
+              <w:t>'5')</w:t>
             </w:r>
           </w:p>
         </w:tc>
@@ -5425,11 +5615,19 @@
             <w:r>
               <w:t xml:space="preserve">D. </w:t>
             </w:r>
-            <w:r>
-              <w:rPr>
-                <w:rFonts w:ascii="Consolas" w:hAnsi="Consolas"/>
-              </w:rPr>
-              <w:t>f('6')</w:t>
+            <w:proofErr w:type="gramStart"/>
+            <w:r>
+              <w:rPr>
+                <w:rFonts w:ascii="Consolas" w:hAnsi="Consolas"/>
+              </w:rPr>
+              <w:t>f(</w:t>
+            </w:r>
+            <w:proofErr w:type="gramEnd"/>
+            <w:r>
+              <w:rPr>
+                <w:rFonts w:ascii="Consolas" w:hAnsi="Consolas"/>
+              </w:rPr>
+              <w:t>'6')</w:t>
             </w:r>
             <w:r>
               <w:tab/>
@@ -5456,11 +5654,19 @@
             <w:r>
               <w:t xml:space="preserve">none of the above return the same value as </w:t>
             </w:r>
-            <w:r>
-              <w:rPr>
-                <w:rFonts w:ascii="Consolas" w:hAnsi="Consolas"/>
-              </w:rPr>
-              <w:t>f('4')</w:t>
+            <w:proofErr w:type="gramStart"/>
+            <w:r>
+              <w:rPr>
+                <w:rFonts w:ascii="Consolas" w:hAnsi="Consolas"/>
+              </w:rPr>
+              <w:t>f(</w:t>
+            </w:r>
+            <w:proofErr w:type="gramEnd"/>
+            <w:r>
+              <w:rPr>
+                <w:rFonts w:ascii="Consolas" w:hAnsi="Consolas"/>
+              </w:rPr>
+              <w:t>'4')</w:t>
             </w:r>
           </w:p>
         </w:tc>
@@ -5596,7 +5802,21 @@
               <w:rPr>
                 <w:rFonts w:ascii="Consolas" w:hAnsi="Consolas" w:cs="Times New Roman"/>
               </w:rPr>
-              <w:t>(a == b) and (a != b)</w:t>
+              <w:t>(a == b) and (</w:t>
+            </w:r>
+            <w:proofErr w:type="gramStart"/>
+            <w:r>
+              <w:rPr>
+                <w:rFonts w:ascii="Consolas" w:hAnsi="Consolas" w:cs="Times New Roman"/>
+              </w:rPr>
+              <w:t>a !</w:t>
+            </w:r>
+            <w:proofErr w:type="gramEnd"/>
+            <w:r>
+              <w:rPr>
+                <w:rFonts w:ascii="Consolas" w:hAnsi="Consolas" w:cs="Times New Roman"/>
+              </w:rPr>
+              <w:t>= b)</w:t>
             </w:r>
           </w:p>
           <w:p>
@@ -5661,7 +5881,15 @@
               <w:t>it</w:t>
             </w:r>
             <w:r>
-              <w:t xml:space="preserve"> always evaluates to </w:t>
+              <w:t xml:space="preserve"> always evaluates </w:t>
+            </w:r>
+            <w:proofErr w:type="gramStart"/>
+            <w:r>
+              <w:t>to</w:t>
+            </w:r>
+            <w:proofErr w:type="gramEnd"/>
+            <w:r>
+              <w:t xml:space="preserve"> </w:t>
             </w:r>
             <w:r>
               <w:rPr>
@@ -5736,7 +5964,15 @@
               <w:t xml:space="preserve">it </w:t>
             </w:r>
             <w:r>
-              <w:t xml:space="preserve">evaluates to </w:t>
+              <w:t xml:space="preserve">evaluates </w:t>
+            </w:r>
+            <w:proofErr w:type="gramStart"/>
+            <w:r>
+              <w:t>to</w:t>
+            </w:r>
+            <w:proofErr w:type="gramEnd"/>
+            <w:r>
+              <w:t xml:space="preserve"> </w:t>
             </w:r>
             <w:r>
               <w:rPr>
@@ -5859,7 +6095,21 @@
               <w:rPr>
                 <w:rFonts w:ascii="Consolas" w:hAnsi="Consolas" w:cs="Times New Roman"/>
               </w:rPr>
-              <w:t xml:space="preserve"> in range(5):</w:t>
+              <w:t xml:space="preserve"> in </w:t>
+            </w:r>
+            <w:proofErr w:type="gramStart"/>
+            <w:r>
+              <w:rPr>
+                <w:rFonts w:ascii="Consolas" w:hAnsi="Consolas" w:cs="Times New Roman"/>
+              </w:rPr>
+              <w:t>range(</w:t>
+            </w:r>
+            <w:proofErr w:type="gramEnd"/>
+            <w:r>
+              <w:rPr>
+                <w:rFonts w:ascii="Consolas" w:hAnsi="Consolas" w:cs="Times New Roman"/>
+              </w:rPr>
+              <w:t>5):</w:t>
             </w:r>
           </w:p>
           <w:p>
@@ -6958,6 +7208,7 @@
             <w:shd w:val="clear" w:color="auto" w:fill="auto"/>
           </w:tcPr>
           <w:p>
+            <w:proofErr w:type="gramStart"/>
             <w:r>
               <w:t xml:space="preserve">E. </w:t>
             </w:r>
@@ -6967,6 +7218,7 @@
               </w:rPr>
               <w:t>!</w:t>
             </w:r>
+            <w:proofErr w:type="gramEnd"/>
           </w:p>
         </w:tc>
       </w:tr>
@@ -7067,20 +7319,48 @@
               <w:rPr>
                 <w:rFonts w:ascii="Consolas" w:hAnsi="Consolas" w:cs="Times New Roman"/>
               </w:rPr>
-              <w:t xml:space="preserve"> in range(5):</w:t>
-            </w:r>
-          </w:p>
-          <w:p>
-            <w:pPr>
-              <w:rPr>
-                <w:rFonts w:ascii="Consolas" w:hAnsi="Consolas" w:cs="Times New Roman"/>
-              </w:rPr>
-            </w:pPr>
-            <w:r>
-              <w:rPr>
-                <w:rFonts w:ascii="Consolas" w:hAnsi="Consolas" w:cs="Times New Roman"/>
-              </w:rPr>
-              <w:t xml:space="preserve">    for j in range(1, 4):</w:t>
+              <w:t xml:space="preserve"> in </w:t>
+            </w:r>
+            <w:proofErr w:type="gramStart"/>
+            <w:r>
+              <w:rPr>
+                <w:rFonts w:ascii="Consolas" w:hAnsi="Consolas" w:cs="Times New Roman"/>
+              </w:rPr>
+              <w:t>range(</w:t>
+            </w:r>
+            <w:proofErr w:type="gramEnd"/>
+            <w:r>
+              <w:rPr>
+                <w:rFonts w:ascii="Consolas" w:hAnsi="Consolas" w:cs="Times New Roman"/>
+              </w:rPr>
+              <w:t>5):</w:t>
+            </w:r>
+          </w:p>
+          <w:p>
+            <w:pPr>
+              <w:rPr>
+                <w:rFonts w:ascii="Consolas" w:hAnsi="Consolas" w:cs="Times New Roman"/>
+              </w:rPr>
+            </w:pPr>
+            <w:r>
+              <w:rPr>
+                <w:rFonts w:ascii="Consolas" w:hAnsi="Consolas" w:cs="Times New Roman"/>
+              </w:rPr>
+              <w:t xml:space="preserve">    for j in </w:t>
+            </w:r>
+            <w:proofErr w:type="gramStart"/>
+            <w:r>
+              <w:rPr>
+                <w:rFonts w:ascii="Consolas" w:hAnsi="Consolas" w:cs="Times New Roman"/>
+              </w:rPr>
+              <w:t>range(</w:t>
+            </w:r>
+            <w:proofErr w:type="gramEnd"/>
+            <w:r>
+              <w:rPr>
+                <w:rFonts w:ascii="Consolas" w:hAnsi="Consolas" w:cs="Times New Roman"/>
+              </w:rPr>
+              <w:t>1, 4):</w:t>
             </w:r>
           </w:p>
           <w:p>
@@ -8075,9 +8355,17 @@
               <w:rPr>
                 <w:rFonts w:ascii="Consolas" w:hAnsi="Consolas" w:cs="Times New Roman"/>
               </w:rPr>
-              <w:t>] == s[</w:t>
+              <w:t xml:space="preserve">] == </w:t>
+            </w:r>
+            <w:proofErr w:type="gramStart"/>
+            <w:r>
+              <w:rPr>
+                <w:rFonts w:ascii="Consolas" w:hAnsi="Consolas" w:cs="Times New Roman"/>
+              </w:rPr>
+              <w:t>s[</w:t>
             </w:r>
             <w:proofErr w:type="spellStart"/>
+            <w:proofErr w:type="gramEnd"/>
             <w:r>
               <w:rPr>
                 <w:rFonts w:ascii="Consolas" w:hAnsi="Consolas" w:cs="Times New Roman"/>
@@ -8710,8 +8998,13 @@
             <w:r>
               <w:t xml:space="preserve"> forever and never </w:t>
             </w:r>
-            <w:r>
-              <w:t xml:space="preserve">reaches the </w:t>
+            <w:proofErr w:type="gramStart"/>
+            <w:r>
+              <w:t>reaches</w:t>
+            </w:r>
+            <w:proofErr w:type="gramEnd"/>
+            <w:r>
+              <w:t xml:space="preserve"> the </w:t>
             </w:r>
             <w:r>
               <w:rPr>
@@ -8970,7 +9263,15 @@
               <w:t>loops</w:t>
             </w:r>
             <w:r>
-              <w:t xml:space="preserve"> forever and never reaches the </w:t>
+              <w:t xml:space="preserve"> forever and never </w:t>
+            </w:r>
+            <w:proofErr w:type="gramStart"/>
+            <w:r>
+              <w:t>reaches</w:t>
+            </w:r>
+            <w:proofErr w:type="gramEnd"/>
+            <w:r>
+              <w:t xml:space="preserve"> the </w:t>
             </w:r>
             <w:r>
               <w:rPr>
@@ -9010,7 +9311,15 @@
         <w:t xml:space="preserve">referred to in </w:t>
       </w:r>
       <w:r>
-        <w:t>the next few question:</w:t>
+        <w:t xml:space="preserve">the next few </w:t>
+      </w:r>
+      <w:proofErr w:type="gramStart"/>
+      <w:r>
+        <w:t>question</w:t>
+      </w:r>
+      <w:proofErr w:type="gramEnd"/>
+      <w:r>
+        <w:t>:</w:t>
       </w:r>
     </w:p>
     <w:p>
@@ -9031,14 +9340,28 @@
         <w:rPr>
           <w:rFonts w:ascii="Consolas" w:hAnsi="Consolas"/>
         </w:rPr>
-        <w:t>print_n</w:t>
+        <w:t>print_</w:t>
+      </w:r>
+      <w:proofErr w:type="gramStart"/>
+      <w:r>
+        <w:rPr>
+          <w:rFonts w:ascii="Consolas" w:hAnsi="Consolas"/>
+        </w:rPr>
+        <w:t>n</w:t>
       </w:r>
       <w:proofErr w:type="spellEnd"/>
       <w:r>
         <w:rPr>
           <w:rFonts w:ascii="Consolas" w:hAnsi="Consolas"/>
         </w:rPr>
-        <w:t>(s, n):        # line 1</w:t>
+        <w:t>(</w:t>
+      </w:r>
+      <w:proofErr w:type="gramEnd"/>
+      <w:r>
+        <w:rPr>
+          <w:rFonts w:ascii="Consolas" w:hAnsi="Consolas"/>
+        </w:rPr>
+        <w:t>s, n):        # line 1</w:t>
       </w:r>
       <w:r>
         <w:rPr>
@@ -9219,7 +9542,21 @@
           <w:rFonts w:ascii="Consolas" w:hAnsi="Consolas"/>
         </w:rPr>
         <w:br/>
-        <w:t xml:space="preserve">        return 3 * n + 1  # line 8</w:t>
+        <w:t xml:space="preserve">        return 3 * n + </w:t>
+      </w:r>
+      <w:proofErr w:type="gramStart"/>
+      <w:r>
+        <w:rPr>
+          <w:rFonts w:ascii="Consolas" w:hAnsi="Consolas"/>
+        </w:rPr>
+        <w:t>1  #</w:t>
+      </w:r>
+      <w:proofErr w:type="gramEnd"/>
+      <w:r>
+        <w:rPr>
+          <w:rFonts w:ascii="Consolas" w:hAnsi="Consolas"/>
+        </w:rPr>
+        <w:t xml:space="preserve"> line 8</w:t>
       </w:r>
     </w:p>
     <w:p>
@@ -9233,7 +9570,21 @@
         <w:rPr>
           <w:rFonts w:ascii="Consolas" w:hAnsi="Consolas"/>
         </w:rPr>
-        <w:t>def main():</w:t>
+        <w:t xml:space="preserve">def </w:t>
+      </w:r>
+      <w:proofErr w:type="gramStart"/>
+      <w:r>
+        <w:rPr>
+          <w:rFonts w:ascii="Consolas" w:hAnsi="Consolas"/>
+        </w:rPr>
+        <w:t>main(</w:t>
+      </w:r>
+      <w:proofErr w:type="gramEnd"/>
+      <w:r>
+        <w:rPr>
+          <w:rFonts w:ascii="Consolas" w:hAnsi="Consolas"/>
+        </w:rPr>
+        <w:t>):</w:t>
       </w:r>
       <w:r>
         <w:rPr>
@@ -9318,11 +9669,19 @@
             <w:r>
               <w:t xml:space="preserve">hen </w:t>
             </w:r>
-            <w:r>
-              <w:rPr>
-                <w:rFonts w:ascii="Consolas" w:hAnsi="Consolas"/>
-              </w:rPr>
-              <w:t>main()</w:t>
+            <w:proofErr w:type="gramStart"/>
+            <w:r>
+              <w:rPr>
+                <w:rFonts w:ascii="Consolas" w:hAnsi="Consolas"/>
+              </w:rPr>
+              <w:t>main(</w:t>
+            </w:r>
+            <w:proofErr w:type="gramEnd"/>
+            <w:r>
+              <w:rPr>
+                <w:rFonts w:ascii="Consolas" w:hAnsi="Consolas"/>
+              </w:rPr>
+              <w:t>)</w:t>
             </w:r>
             <w:r>
               <w:t xml:space="preserve"> is called, </w:t>
@@ -9643,7 +10002,21 @@
               <w:rPr>
                 <w:rFonts w:ascii="Consolas" w:hAnsi="Consolas"/>
               </w:rPr>
-              <w:t>int(f(f(50)))</w:t>
+              <w:t>int(f(</w:t>
+            </w:r>
+            <w:proofErr w:type="gramStart"/>
+            <w:r>
+              <w:rPr>
+                <w:rFonts w:ascii="Consolas" w:hAnsi="Consolas"/>
+              </w:rPr>
+              <w:t>f(</w:t>
+            </w:r>
+            <w:proofErr w:type="gramEnd"/>
+            <w:r>
+              <w:rPr>
+                <w:rFonts w:ascii="Consolas" w:hAnsi="Consolas"/>
+              </w:rPr>
+              <w:t>50)))</w:t>
             </w:r>
             <w:r>
               <w:t xml:space="preserve"> evaluates to 76</w:t>
@@ -9755,7 +10128,21 @@
               <w:rPr>
                 <w:rFonts w:ascii="Consolas" w:hAnsi="Consolas"/>
               </w:rPr>
-              <w:t xml:space="preserve"> in range(1, n+1)</w:t>
+              <w:t xml:space="preserve"> in </w:t>
+            </w:r>
+            <w:proofErr w:type="gramStart"/>
+            <w:r>
+              <w:rPr>
+                <w:rFonts w:ascii="Consolas" w:hAnsi="Consolas"/>
+              </w:rPr>
+              <w:t>range(</w:t>
+            </w:r>
+            <w:proofErr w:type="gramEnd"/>
+            <w:r>
+              <w:rPr>
+                <w:rFonts w:ascii="Consolas" w:hAnsi="Consolas"/>
+              </w:rPr>
+              <w:t>1, n+1)</w:t>
             </w:r>
             <w:r>
               <w:t>, then the program</w:t>
@@ -9858,11 +10245,19 @@
             <w:r>
               <w:t xml:space="preserve">if function </w:t>
             </w:r>
-            <w:r>
-              <w:rPr>
-                <w:rFonts w:ascii="Consolas" w:hAnsi="Consolas"/>
-              </w:rPr>
-              <w:t>main()</w:t>
+            <w:proofErr w:type="gramStart"/>
+            <w:r>
+              <w:rPr>
+                <w:rFonts w:ascii="Consolas" w:hAnsi="Consolas"/>
+              </w:rPr>
+              <w:t>main(</w:t>
+            </w:r>
+            <w:proofErr w:type="gramEnd"/>
+            <w:r>
+              <w:rPr>
+                <w:rFonts w:ascii="Consolas" w:hAnsi="Consolas"/>
+              </w:rPr>
+              <w:t>)</w:t>
             </w:r>
             <w:r>
               <w:t xml:space="preserve"> was moved to be defined before function </w:t>
@@ -9997,11 +10392,19 @@
             <w:r>
               <w:t xml:space="preserve"> on line 4, then calling </w:t>
             </w:r>
-            <w:r>
-              <w:rPr>
-                <w:rFonts w:ascii="Consolas" w:hAnsi="Consolas"/>
-              </w:rPr>
-              <w:t>main()</w:t>
+            <w:proofErr w:type="gramStart"/>
+            <w:r>
+              <w:rPr>
+                <w:rFonts w:ascii="Consolas" w:hAnsi="Consolas"/>
+              </w:rPr>
+              <w:t>main(</w:t>
+            </w:r>
+            <w:proofErr w:type="gramEnd"/>
+            <w:r>
+              <w:rPr>
+                <w:rFonts w:ascii="Consolas" w:hAnsi="Consolas"/>
+              </w:rPr>
+              <w:t>)</w:t>
             </w:r>
             <w:r>
               <w:t xml:space="preserve"> would print </w:t>
@@ -10778,20 +11181,48 @@
               <w:rPr>
                 <w:rFonts w:ascii="Consolas" w:hAnsi="Consolas" w:cs="Times New Roman"/>
               </w:rPr>
-              <w:t xml:space="preserve"> s[-1] == '\n':</w:t>
-            </w:r>
-          </w:p>
-          <w:p>
-            <w:pPr>
-              <w:rPr>
-                <w:rFonts w:ascii="Consolas" w:hAnsi="Consolas" w:cs="Times New Roman"/>
-              </w:rPr>
-            </w:pPr>
-            <w:r>
-              <w:rPr>
-                <w:rFonts w:ascii="Consolas" w:hAnsi="Consolas" w:cs="Times New Roman"/>
-              </w:rPr>
-              <w:t xml:space="preserve">        return s[:-1]</w:t>
+              <w:t xml:space="preserve"> </w:t>
+            </w:r>
+            <w:proofErr w:type="gramStart"/>
+            <w:r>
+              <w:rPr>
+                <w:rFonts w:ascii="Consolas" w:hAnsi="Consolas" w:cs="Times New Roman"/>
+              </w:rPr>
+              <w:t>s[</w:t>
+            </w:r>
+            <w:proofErr w:type="gramEnd"/>
+            <w:r>
+              <w:rPr>
+                <w:rFonts w:ascii="Consolas" w:hAnsi="Consolas" w:cs="Times New Roman"/>
+              </w:rPr>
+              <w:t>-1] == '\n':</w:t>
+            </w:r>
+          </w:p>
+          <w:p>
+            <w:pPr>
+              <w:rPr>
+                <w:rFonts w:ascii="Consolas" w:hAnsi="Consolas" w:cs="Times New Roman"/>
+              </w:rPr>
+            </w:pPr>
+            <w:r>
+              <w:rPr>
+                <w:rFonts w:ascii="Consolas" w:hAnsi="Consolas" w:cs="Times New Roman"/>
+              </w:rPr>
+              <w:t xml:space="preserve">        return </w:t>
+            </w:r>
+            <w:proofErr w:type="gramStart"/>
+            <w:r>
+              <w:rPr>
+                <w:rFonts w:ascii="Consolas" w:hAnsi="Consolas" w:cs="Times New Roman"/>
+              </w:rPr>
+              <w:t>s[</w:t>
+            </w:r>
+            <w:proofErr w:type="gramEnd"/>
+            <w:r>
+              <w:rPr>
+                <w:rFonts w:ascii="Consolas" w:hAnsi="Consolas" w:cs="Times New Roman"/>
+              </w:rPr>
+              <w:t>:-1]</w:t>
             </w:r>
           </w:p>
           <w:p>
@@ -10934,7 +11365,14 @@
               <w:rPr>
                 <w:rFonts w:ascii="Consolas" w:hAnsi="Consolas" w:cs="Times New Roman"/>
               </w:rPr>
-              <w:t xml:space="preserve">        return s[:</w:t>
+              <w:t xml:space="preserve">        return s</w:t>
+            </w:r>
+            <w:proofErr w:type="gramStart"/>
+            <w:r>
+              <w:rPr>
+                <w:rFonts w:ascii="Consolas" w:hAnsi="Consolas" w:cs="Times New Roman"/>
+              </w:rPr>
+              <w:t>[:</w:t>
             </w:r>
             <w:r>
               <w:rPr>
@@ -10942,6 +11380,7 @@
               </w:rPr>
               <w:t>n</w:t>
             </w:r>
+            <w:proofErr w:type="gramEnd"/>
             <w:r>
               <w:rPr>
                 <w:rFonts w:ascii="Consolas" w:hAnsi="Consolas" w:cs="Times New Roman"/>
@@ -11391,7 +11830,21 @@
               <w:rPr>
                 <w:rFonts w:ascii="Consolas" w:hAnsi="Consolas"/>
               </w:rPr>
-              <w:t>print(f[0])</w:t>
+              <w:t>print(</w:t>
+            </w:r>
+            <w:proofErr w:type="gramStart"/>
+            <w:r>
+              <w:rPr>
+                <w:rFonts w:ascii="Consolas" w:hAnsi="Consolas"/>
+              </w:rPr>
+              <w:t>f[</w:t>
+            </w:r>
+            <w:proofErr w:type="gramEnd"/>
+            <w:r>
+              <w:rPr>
+                <w:rFonts w:ascii="Consolas" w:hAnsi="Consolas"/>
+              </w:rPr>
+              <w:t>0])</w:t>
             </w:r>
           </w:p>
         </w:tc>
@@ -11418,6 +11871,7 @@
               <w:t>print(</w:t>
             </w:r>
             <w:proofErr w:type="spellStart"/>
+            <w:proofErr w:type="gramStart"/>
             <w:r>
               <w:rPr>
                 <w:rFonts w:ascii="Consolas" w:hAnsi="Consolas"/>
@@ -11425,6 +11879,7 @@
               <w:t>f.read</w:t>
             </w:r>
             <w:proofErr w:type="spellEnd"/>
+            <w:proofErr w:type="gramEnd"/>
             <w:r>
               <w:rPr>
                 <w:rFonts w:ascii="Consolas" w:hAnsi="Consolas"/>
@@ -11462,6 +11917,7 @@
               <w:t>print(</w:t>
             </w:r>
             <w:proofErr w:type="spellStart"/>
+            <w:proofErr w:type="gramStart"/>
             <w:r>
               <w:rPr>
                 <w:rFonts w:ascii="Consolas" w:hAnsi="Consolas"/>
@@ -11469,6 +11925,7 @@
               <w:t>f.readline</w:t>
             </w:r>
             <w:proofErr w:type="spellEnd"/>
+            <w:proofErr w:type="gramEnd"/>
             <w:r>
               <w:rPr>
                 <w:rFonts w:ascii="Consolas" w:hAnsi="Consolas"/>
@@ -11494,11 +11951,19 @@
             <w:r>
               <w:t xml:space="preserve">D. </w:t>
             </w:r>
+            <w:proofErr w:type="gramStart"/>
             <w:r>
               <w:rPr>
                 <w:rFonts w:cs="Times New Roman"/>
               </w:rPr>
-              <w:t>all of the above</w:t>
+              <w:t>all of</w:t>
+            </w:r>
+            <w:proofErr w:type="gramEnd"/>
+            <w:r>
+              <w:rPr>
+                <w:rFonts w:cs="Times New Roman"/>
+              </w:rPr>
+              <w:t xml:space="preserve"> the above</w:t>
             </w:r>
           </w:p>
         </w:tc>
@@ -11627,6 +12092,7 @@
               </w:rPr>
               <w:t xml:space="preserve">the total number of characters in </w:t>
             </w:r>
+            <w:proofErr w:type="gramStart"/>
             <w:r>
               <w:rPr>
                 <w:rFonts w:ascii="Consolas" w:hAnsi="Consolas" w:cs="Times New Roman"/>
@@ -11639,6 +12105,7 @@
               </w:rPr>
               <w:t xml:space="preserve"> ?</w:t>
             </w:r>
+            <w:proofErr w:type="gramEnd"/>
           </w:p>
           <w:p>
             <w:pPr>
@@ -11740,6 +12207,7 @@
               <w:t>print(</w:t>
             </w:r>
             <w:proofErr w:type="spellStart"/>
+            <w:proofErr w:type="gramStart"/>
             <w:r>
               <w:rPr>
                 <w:rFonts w:ascii="Consolas" w:hAnsi="Consolas"/>
@@ -11747,6 +12215,7 @@
               <w:t>f.read</w:t>
             </w:r>
             <w:proofErr w:type="spellEnd"/>
+            <w:proofErr w:type="gramEnd"/>
             <w:r>
               <w:rPr>
                 <w:rFonts w:ascii="Consolas" w:hAnsi="Consolas"/>
@@ -11793,6 +12262,7 @@
               <w:t>(</w:t>
             </w:r>
             <w:proofErr w:type="spellStart"/>
+            <w:proofErr w:type="gramStart"/>
             <w:r>
               <w:rPr>
                 <w:rFonts w:ascii="Consolas" w:hAnsi="Consolas"/>
@@ -11800,6 +12270,7 @@
               <w:t>f.read</w:t>
             </w:r>
             <w:proofErr w:type="spellEnd"/>
+            <w:proofErr w:type="gramEnd"/>
             <w:r>
               <w:rPr>
                 <w:rFonts w:ascii="Consolas" w:hAnsi="Consolas"/>
@@ -12811,6 +13282,7 @@
               </w:rPr>
               <w:t xml:space="preserve">def </w:t>
             </w:r>
+            <w:proofErr w:type="gramStart"/>
             <w:r>
               <w:rPr>
                 <w:rFonts w:ascii="Consolas" w:hAnsi="Consolas"/>
@@ -12821,7 +13293,14 @@
               <w:rPr>
                 <w:rFonts w:ascii="Consolas" w:hAnsi="Consolas"/>
               </w:rPr>
-              <w:t>(lst, target):</w:t>
+              <w:t>(</w:t>
+            </w:r>
+            <w:proofErr w:type="gramEnd"/>
+            <w:r>
+              <w:rPr>
+                <w:rFonts w:ascii="Consolas" w:hAnsi="Consolas"/>
+              </w:rPr>
+              <w:t>lst, target):</w:t>
             </w:r>
           </w:p>
           <w:p>
@@ -12994,12 +13473,14 @@
                 <w:rFonts w:ascii="Consolas" w:hAnsi="Consolas"/>
               </w:rPr>
             </w:pPr>
+            <w:proofErr w:type="gramStart"/>
             <w:r>
               <w:rPr>
                 <w:rFonts w:ascii="Consolas" w:hAnsi="Consolas"/>
               </w:rPr>
               <w:t>print(</w:t>
             </w:r>
+            <w:proofErr w:type="gramEnd"/>
             <w:r>
               <w:rPr>
                 <w:rFonts w:ascii="Consolas" w:hAnsi="Consolas"/>
@@ -13897,7 +14378,21 @@
               <w:rPr>
                 <w:rFonts w:ascii="Consolas" w:hAnsi="Consolas"/>
               </w:rPr>
-              <w:t>m = lst[0]</w:t>
+              <w:t xml:space="preserve">m = </w:t>
+            </w:r>
+            <w:proofErr w:type="gramStart"/>
+            <w:r>
+              <w:rPr>
+                <w:rFonts w:ascii="Consolas" w:hAnsi="Consolas"/>
+              </w:rPr>
+              <w:t>lst[</w:t>
+            </w:r>
+            <w:proofErr w:type="gramEnd"/>
+            <w:r>
+              <w:rPr>
+                <w:rFonts w:ascii="Consolas" w:hAnsi="Consolas"/>
+              </w:rPr>
+              <w:t>0]</w:t>
             </w:r>
           </w:p>
           <w:p>
@@ -14179,6 +14674,7 @@
               <w:t>print(</w:t>
             </w:r>
             <w:proofErr w:type="spellStart"/>
+            <w:proofErr w:type="gramStart"/>
             <w:r>
               <w:rPr>
                 <w:rFonts w:ascii="Consolas" w:hAnsi="Consolas"/>
@@ -14186,6 +14682,7 @@
               <w:t>lst.count</w:t>
             </w:r>
             <w:proofErr w:type="spellEnd"/>
+            <w:proofErr w:type="gramEnd"/>
             <w:r>
               <w:rPr>
                 <w:rFonts w:ascii="Consolas" w:hAnsi="Consolas"/>
@@ -14402,6 +14899,7 @@
               <w:t>B = [</w:t>
             </w:r>
             <w:proofErr w:type="spellStart"/>
+            <w:proofErr w:type="gramStart"/>
             <w:r>
               <w:rPr>
                 <w:rFonts w:ascii="Consolas" w:hAnsi="Consolas"/>
@@ -14409,6 +14907,7 @@
               <w:t>A.count</w:t>
             </w:r>
             <w:proofErr w:type="spellEnd"/>
+            <w:proofErr w:type="gramEnd"/>
             <w:r>
               <w:rPr>
                 <w:rFonts w:ascii="Consolas" w:hAnsi="Consolas"/>
@@ -14443,6 +14942,7 @@
               <w:t>print(</w:t>
             </w:r>
             <w:proofErr w:type="spellStart"/>
+            <w:proofErr w:type="gramStart"/>
             <w:r>
               <w:rPr>
                 <w:rFonts w:ascii="Consolas" w:hAnsi="Consolas"/>
@@ -14450,6 +14950,7 @@
               <w:t>B.count</w:t>
             </w:r>
             <w:proofErr w:type="spellEnd"/>
+            <w:proofErr w:type="gramEnd"/>
             <w:r>
               <w:rPr>
                 <w:rFonts w:ascii="Consolas" w:hAnsi="Consolas"/>
@@ -15601,7 +16102,21 @@
               <w:rPr>
                 <w:rFonts w:ascii="Consolas" w:hAnsi="Consolas"/>
               </w:rPr>
-              <w:t xml:space="preserve"> in range(10):</w:t>
+              <w:t xml:space="preserve"> in </w:t>
+            </w:r>
+            <w:proofErr w:type="gramStart"/>
+            <w:r>
+              <w:rPr>
+                <w:rFonts w:ascii="Consolas" w:hAnsi="Consolas"/>
+              </w:rPr>
+              <w:t>range(</w:t>
+            </w:r>
+            <w:proofErr w:type="gramEnd"/>
+            <w:r>
+              <w:rPr>
+                <w:rFonts w:ascii="Consolas" w:hAnsi="Consolas"/>
+              </w:rPr>
+              <w:t>10):</w:t>
             </w:r>
           </w:p>
           <w:p>
@@ -15869,20 +16384,48 @@
               <w:rPr>
                 <w:rFonts w:ascii="Consolas" w:hAnsi="Consolas"/>
               </w:rPr>
-              <w:t xml:space="preserve"> in range(10):</w:t>
-            </w:r>
-          </w:p>
-          <w:p>
-            <w:pPr>
-              <w:rPr>
-                <w:rFonts w:ascii="Consolas" w:hAnsi="Consolas"/>
-              </w:rPr>
-            </w:pPr>
-            <w:r>
-              <w:rPr>
-                <w:rFonts w:ascii="Consolas" w:hAnsi="Consolas"/>
-              </w:rPr>
-              <w:t xml:space="preserve">    for j in range(15):</w:t>
+              <w:t xml:space="preserve"> in </w:t>
+            </w:r>
+            <w:proofErr w:type="gramStart"/>
+            <w:r>
+              <w:rPr>
+                <w:rFonts w:ascii="Consolas" w:hAnsi="Consolas"/>
+              </w:rPr>
+              <w:t>range(</w:t>
+            </w:r>
+            <w:proofErr w:type="gramEnd"/>
+            <w:r>
+              <w:rPr>
+                <w:rFonts w:ascii="Consolas" w:hAnsi="Consolas"/>
+              </w:rPr>
+              <w:t>10):</w:t>
+            </w:r>
+          </w:p>
+          <w:p>
+            <w:pPr>
+              <w:rPr>
+                <w:rFonts w:ascii="Consolas" w:hAnsi="Consolas"/>
+              </w:rPr>
+            </w:pPr>
+            <w:r>
+              <w:rPr>
+                <w:rFonts w:ascii="Consolas" w:hAnsi="Consolas"/>
+              </w:rPr>
+              <w:t xml:space="preserve">    for j in </w:t>
+            </w:r>
+            <w:proofErr w:type="gramStart"/>
+            <w:r>
+              <w:rPr>
+                <w:rFonts w:ascii="Consolas" w:hAnsi="Consolas"/>
+              </w:rPr>
+              <w:t>range(</w:t>
+            </w:r>
+            <w:proofErr w:type="gramEnd"/>
+            <w:r>
+              <w:rPr>
+                <w:rFonts w:ascii="Consolas" w:hAnsi="Consolas"/>
+              </w:rPr>
+              <w:t>15):</w:t>
             </w:r>
           </w:p>
           <w:p>
@@ -16114,20 +16657,48 @@
               <w:rPr>
                 <w:rFonts w:ascii="Consolas" w:hAnsi="Consolas"/>
               </w:rPr>
-              <w:t xml:space="preserve"> in range(5):</w:t>
-            </w:r>
-          </w:p>
-          <w:p>
-            <w:pPr>
-              <w:rPr>
-                <w:rFonts w:ascii="Consolas" w:hAnsi="Consolas"/>
-              </w:rPr>
-            </w:pPr>
-            <w:r>
-              <w:rPr>
-                <w:rFonts w:ascii="Consolas" w:hAnsi="Consolas"/>
-              </w:rPr>
-              <w:t xml:space="preserve">    for j in range(5):</w:t>
+              <w:t xml:space="preserve"> in </w:t>
+            </w:r>
+            <w:proofErr w:type="gramStart"/>
+            <w:r>
+              <w:rPr>
+                <w:rFonts w:ascii="Consolas" w:hAnsi="Consolas"/>
+              </w:rPr>
+              <w:t>range(</w:t>
+            </w:r>
+            <w:proofErr w:type="gramEnd"/>
+            <w:r>
+              <w:rPr>
+                <w:rFonts w:ascii="Consolas" w:hAnsi="Consolas"/>
+              </w:rPr>
+              <w:t>5):</w:t>
+            </w:r>
+          </w:p>
+          <w:p>
+            <w:pPr>
+              <w:rPr>
+                <w:rFonts w:ascii="Consolas" w:hAnsi="Consolas"/>
+              </w:rPr>
+            </w:pPr>
+            <w:r>
+              <w:rPr>
+                <w:rFonts w:ascii="Consolas" w:hAnsi="Consolas"/>
+              </w:rPr>
+              <w:t xml:space="preserve">    for j in </w:t>
+            </w:r>
+            <w:proofErr w:type="gramStart"/>
+            <w:r>
+              <w:rPr>
+                <w:rFonts w:ascii="Consolas" w:hAnsi="Consolas"/>
+              </w:rPr>
+              <w:t>range(</w:t>
+            </w:r>
+            <w:proofErr w:type="gramEnd"/>
+            <w:r>
+              <w:rPr>
+                <w:rFonts w:ascii="Consolas" w:hAnsi="Consolas"/>
+              </w:rPr>
+              <w:t>5):</w:t>
             </w:r>
           </w:p>
           <w:p>
@@ -16143,6 +16714,7 @@
               <w:t xml:space="preserve">        if </w:t>
             </w:r>
             <w:proofErr w:type="spellStart"/>
+            <w:proofErr w:type="gramStart"/>
             <w:r>
               <w:rPr>
                 <w:rFonts w:ascii="Consolas" w:hAnsi="Consolas"/>
@@ -16154,7 +16726,14 @@
               <w:rPr>
                 <w:rFonts w:ascii="Consolas" w:hAnsi="Consolas"/>
               </w:rPr>
-              <w:t xml:space="preserve"> != j:</w:t>
+              <w:t xml:space="preserve"> !</w:t>
+            </w:r>
+            <w:proofErr w:type="gramEnd"/>
+            <w:r>
+              <w:rPr>
+                <w:rFonts w:ascii="Consolas" w:hAnsi="Consolas"/>
+              </w:rPr>
+              <w:t>= j:</w:t>
             </w:r>
           </w:p>
           <w:p>
@@ -17581,6 +18160,9 @@
             <w:r>
               <w:t>What is a recursive function?</w:t>
             </w:r>
+            <w:r>
+              <w:t xml:space="preserve"> A function that:</w:t>
+            </w:r>
           </w:p>
           <w:p/>
         </w:tc>
@@ -17605,7 +18187,7 @@
               <w:rPr>
                 <w:noProof/>
               </w:rPr>
-              <w:t>a function that is called multiple times by other functions</w:t>
+              <w:t>is called multiple times by other functions</w:t>
             </w:r>
           </w:p>
         </w:tc>
@@ -17626,7 +18208,7 @@
               <w:t xml:space="preserve">B. </w:t>
             </w:r>
             <w:r>
-              <w:t>a function that has no loops</w:t>
+              <w:t>has no loops</w:t>
             </w:r>
             <w:r>
               <w:t xml:space="preserve"> </w:t>
@@ -17657,7 +18239,7 @@
               <w:t xml:space="preserve"> </w:t>
             </w:r>
             <w:r>
-              <w:t>a function that calls itself</w:t>
+              <w:t>calls itself</w:t>
             </w:r>
           </w:p>
         </w:tc>
@@ -17677,12 +18259,6 @@
           <w:p>
             <w:r>
               <w:t xml:space="preserve">D. </w:t>
-            </w:r>
-            <w:r>
-              <w:t xml:space="preserve">a </w:t>
-            </w:r>
-            <w:r>
-              <w:t xml:space="preserve">function that </w:t>
             </w:r>
             <w:r>
               <w:t xml:space="preserve">calls </w:t>
@@ -18001,27 +18577,55 @@
               <w:rPr>
                 <w:rFonts w:ascii="Consolas" w:hAnsi="Consolas"/>
               </w:rPr>
-              <w:t xml:space="preserve">        return g(n - 2) + n</w:t>
-            </w:r>
-          </w:p>
-          <w:p>
-            <w:pPr>
-              <w:rPr>
-                <w:rFonts w:ascii="Consolas" w:hAnsi="Consolas"/>
-              </w:rPr>
-            </w:pPr>
-          </w:p>
-          <w:p>
-            <w:pPr>
-              <w:rPr>
-                <w:rFonts w:ascii="Consolas" w:hAnsi="Consolas"/>
-              </w:rPr>
-            </w:pPr>
-            <w:r>
-              <w:rPr>
-                <w:rFonts w:ascii="Consolas" w:hAnsi="Consolas"/>
-              </w:rPr>
-              <w:t>print(g(5))</w:t>
+              <w:t xml:space="preserve">        return </w:t>
+            </w:r>
+            <w:proofErr w:type="gramStart"/>
+            <w:r>
+              <w:rPr>
+                <w:rFonts w:ascii="Consolas" w:hAnsi="Consolas"/>
+              </w:rPr>
+              <w:t>g(</w:t>
+            </w:r>
+            <w:proofErr w:type="gramEnd"/>
+            <w:r>
+              <w:rPr>
+                <w:rFonts w:ascii="Consolas" w:hAnsi="Consolas"/>
+              </w:rPr>
+              <w:t>n - 2) + n</w:t>
+            </w:r>
+          </w:p>
+          <w:p>
+            <w:pPr>
+              <w:rPr>
+                <w:rFonts w:ascii="Consolas" w:hAnsi="Consolas"/>
+              </w:rPr>
+            </w:pPr>
+          </w:p>
+          <w:p>
+            <w:pPr>
+              <w:rPr>
+                <w:rFonts w:ascii="Consolas" w:hAnsi="Consolas"/>
+              </w:rPr>
+            </w:pPr>
+            <w:r>
+              <w:rPr>
+                <w:rFonts w:ascii="Consolas" w:hAnsi="Consolas"/>
+              </w:rPr>
+              <w:t>print(</w:t>
+            </w:r>
+            <w:proofErr w:type="gramStart"/>
+            <w:r>
+              <w:rPr>
+                <w:rFonts w:ascii="Consolas" w:hAnsi="Consolas"/>
+              </w:rPr>
+              <w:t>g(</w:t>
+            </w:r>
+            <w:proofErr w:type="gramEnd"/>
+            <w:r>
+              <w:rPr>
+                <w:rFonts w:ascii="Consolas" w:hAnsi="Consolas"/>
+              </w:rPr>
+              <w:t>5))</w:t>
             </w:r>
           </w:p>
           <w:p/>
@@ -18307,6 +18911,7 @@
               </w:rPr>
               <w:t xml:space="preserve">        return </w:t>
             </w:r>
+            <w:proofErr w:type="gramStart"/>
             <w:r>
               <w:rPr>
                 <w:rFonts w:ascii="Consolas" w:hAnsi="Consolas"/>
@@ -18317,7 +18922,14 @@
               <w:rPr>
                 <w:rFonts w:ascii="Consolas" w:hAnsi="Consolas"/>
               </w:rPr>
-              <w:t xml:space="preserve">(n - </w:t>
+              <w:t>(</w:t>
+            </w:r>
+            <w:proofErr w:type="gramEnd"/>
+            <w:r>
+              <w:rPr>
+                <w:rFonts w:ascii="Consolas" w:hAnsi="Consolas"/>
+              </w:rPr>
+              <w:t xml:space="preserve">n - </w:t>
             </w:r>
             <w:r>
               <w:rPr>
@@ -18343,7 +18955,21 @@
               <w:rPr>
                 <w:rFonts w:ascii="Consolas" w:hAnsi="Consolas"/>
               </w:rPr>
-              <w:t>print(h(100))</w:t>
+              <w:t>print(</w:t>
+            </w:r>
+            <w:proofErr w:type="gramStart"/>
+            <w:r>
+              <w:rPr>
+                <w:rFonts w:ascii="Consolas" w:hAnsi="Consolas"/>
+              </w:rPr>
+              <w:t>h(</w:t>
+            </w:r>
+            <w:proofErr w:type="gramEnd"/>
+            <w:r>
+              <w:rPr>
+                <w:rFonts w:ascii="Consolas" w:hAnsi="Consolas"/>
+              </w:rPr>
+              <w:t>100))</w:t>
             </w:r>
           </w:p>
           <w:p>
@@ -18908,11 +19534,19 @@
                 <w:rFonts w:ascii="Consolas" w:hAnsi="Consolas"/>
               </w:rPr>
             </w:pPr>
-            <w:r>
-              <w:rPr>
-                <w:rFonts w:ascii="Consolas" w:hAnsi="Consolas"/>
-              </w:rPr>
-              <w:t xml:space="preserve">lst[1:4].sort() </w:t>
+            <w:proofErr w:type="gramStart"/>
+            <w:r>
+              <w:rPr>
+                <w:rFonts w:ascii="Consolas" w:hAnsi="Consolas"/>
+              </w:rPr>
+              <w:t>lst[</w:t>
+            </w:r>
+            <w:proofErr w:type="gramEnd"/>
+            <w:r>
+              <w:rPr>
+                <w:rFonts w:ascii="Consolas" w:hAnsi="Consolas"/>
+              </w:rPr>
+              <w:t xml:space="preserve">1:4].sort() </w:t>
             </w:r>
           </w:p>
           <w:p>
@@ -18922,6 +19556,7 @@
               </w:rPr>
             </w:pPr>
             <w:proofErr w:type="spellStart"/>
+            <w:proofErr w:type="gramStart"/>
             <w:r>
               <w:rPr>
                 <w:rFonts w:ascii="Consolas" w:hAnsi="Consolas"/>
@@ -18929,6 +19564,7 @@
               <w:t>lst.reverse</w:t>
             </w:r>
             <w:proofErr w:type="spellEnd"/>
+            <w:proofErr w:type="gramEnd"/>
             <w:r>
               <w:rPr>
                 <w:rFonts w:ascii="Consolas" w:hAnsi="Consolas"/>
@@ -18946,7 +19582,21 @@
               <w:rPr>
                 <w:rFonts w:ascii="Consolas" w:hAnsi="Consolas"/>
               </w:rPr>
-              <w:t xml:space="preserve">print(lst[1] - lst[3]) </w:t>
+              <w:t>print(</w:t>
+            </w:r>
+            <w:proofErr w:type="gramStart"/>
+            <w:r>
+              <w:rPr>
+                <w:rFonts w:ascii="Consolas" w:hAnsi="Consolas"/>
+              </w:rPr>
+              <w:t>lst[</w:t>
+            </w:r>
+            <w:proofErr w:type="gramEnd"/>
+            <w:r>
+              <w:rPr>
+                <w:rFonts w:ascii="Consolas" w:hAnsi="Consolas"/>
+              </w:rPr>
+              <w:t xml:space="preserve">1] - lst[3]) </w:t>
             </w:r>
           </w:p>
           <w:p/>
@@ -19121,11 +19771,19 @@
                 <w:rFonts w:ascii="Consolas" w:hAnsi="Consolas"/>
               </w:rPr>
             </w:pPr>
-            <w:r>
-              <w:rPr>
-                <w:rFonts w:ascii="Consolas" w:hAnsi="Consolas"/>
-              </w:rPr>
-              <w:t>numbers[2:3] = [6, 7]</w:t>
+            <w:proofErr w:type="gramStart"/>
+            <w:r>
+              <w:rPr>
+                <w:rFonts w:ascii="Consolas" w:hAnsi="Consolas"/>
+              </w:rPr>
+              <w:t>numbers[</w:t>
+            </w:r>
+            <w:proofErr w:type="gramEnd"/>
+            <w:r>
+              <w:rPr>
+                <w:rFonts w:ascii="Consolas" w:hAnsi="Consolas"/>
+              </w:rPr>
+              <w:t>2:3] = [6, 7]</w:t>
             </w:r>
           </w:p>
           <w:p>
@@ -19335,11 +19993,19 @@
                 <w:rFonts w:ascii="Consolas" w:hAnsi="Consolas"/>
               </w:rPr>
             </w:pPr>
-            <w:r>
-              <w:rPr>
-                <w:rFonts w:ascii="Consolas" w:hAnsi="Consolas"/>
-              </w:rPr>
-              <w:t>print(2*a, 2*b, 2*c)</w:t>
+            <w:proofErr w:type="gramStart"/>
+            <w:r>
+              <w:rPr>
+                <w:rFonts w:ascii="Consolas" w:hAnsi="Consolas"/>
+              </w:rPr>
+              <w:t>print(</w:t>
+            </w:r>
+            <w:proofErr w:type="gramEnd"/>
+            <w:r>
+              <w:rPr>
+                <w:rFonts w:ascii="Consolas" w:hAnsi="Consolas"/>
+              </w:rPr>
+              <w:t>2*a, 2*b, 2*c)</w:t>
             </w:r>
           </w:p>
           <w:p/>

</xml_diff>